<commit_message>
small fixes in lab1 part1
</commit_message>
<xml_diff>
--- a/Lab1/Отчёт лабораторная 1.docx
+++ b/Lab1/Отчёт лабораторная 1.docx
@@ -8215,9 +8215,9 @@
         <w:lastRenderedPageBreak/>
         <w:drawing>
           <wp:inline distT="0" distB="0" distL="0" distR="0">
-            <wp:extent cx="5342890" cy="8099425"/>
-            <wp:effectExtent l="0" t="0" r="0" b="0"/>
-            <wp:docPr id="8" name="Рисунок 8"/>
+            <wp:extent cx="5687290" cy="8644870"/>
+            <wp:effectExtent l="0" t="0" r="8890" b="4445"/>
+            <wp:docPr id="2" name="Рисунок 2"/>
             <wp:cNvGraphicFramePr>
               <a:graphicFrameLocks xmlns:a="http://schemas.openxmlformats.org/drawingml/2006/main" noChangeAspect="1"/>
             </wp:cNvGraphicFramePr>
@@ -8225,7 +8225,7 @@
               <a:graphicData uri="http://schemas.openxmlformats.org/drawingml/2006/picture">
                 <pic:pic xmlns:pic="http://schemas.openxmlformats.org/drawingml/2006/picture">
                   <pic:nvPicPr>
-                    <pic:cNvPr id="0" name="Picture 7"/>
+                    <pic:cNvPr id="0" name="Picture 1"/>
                     <pic:cNvPicPr>
                       <a:picLocks noChangeAspect="1" noChangeArrowheads="1"/>
                     </pic:cNvPicPr>
@@ -8246,7 +8246,7 @@
                   <pic:spPr bwMode="auto">
                     <a:xfrm>
                       <a:off x="0" y="0"/>
-                      <a:ext cx="5342890" cy="8099425"/>
+                      <a:ext cx="5691309" cy="8650978"/>
                     </a:xfrm>
                     <a:prstGeom prst="rect">
                       <a:avLst/>
@@ -8331,9 +8331,9 @@
         <w:lastRenderedPageBreak/>
         <w:drawing>
           <wp:inline distT="0" distB="0" distL="0" distR="0">
-            <wp:extent cx="5791200" cy="7354577"/>
-            <wp:effectExtent l="0" t="0" r="0" b="0"/>
-            <wp:docPr id="9" name="Рисунок 9"/>
+            <wp:extent cx="5956503" cy="7938655"/>
+            <wp:effectExtent l="0" t="0" r="6350" b="5715"/>
+            <wp:docPr id="3" name="Рисунок 3"/>
             <wp:cNvGraphicFramePr>
               <a:graphicFrameLocks xmlns:a="http://schemas.openxmlformats.org/drawingml/2006/main" noChangeAspect="1"/>
             </wp:cNvGraphicFramePr>
@@ -8341,7 +8341,7 @@
               <a:graphicData uri="http://schemas.openxmlformats.org/drawingml/2006/picture">
                 <pic:pic xmlns:pic="http://schemas.openxmlformats.org/drawingml/2006/picture">
                   <pic:nvPicPr>
-                    <pic:cNvPr id="0" name="Picture 8"/>
+                    <pic:cNvPr id="0" name="Picture 2"/>
                     <pic:cNvPicPr>
                       <a:picLocks noChangeAspect="1" noChangeArrowheads="1"/>
                     </pic:cNvPicPr>
@@ -8362,7 +8362,7 @@
                   <pic:spPr bwMode="auto">
                     <a:xfrm>
                       <a:off x="0" y="0"/>
-                      <a:ext cx="5802070" cy="7368382"/>
+                      <a:ext cx="5967340" cy="7953098"/>
                     </a:xfrm>
                     <a:prstGeom prst="rect">
                       <a:avLst/>
@@ -8378,6 +8378,8 @@
           </wp:inline>
         </w:drawing>
       </w:r>
+      <w:bookmarkStart w:id="0" w:name="_GoBack"/>
+      <w:bookmarkEnd w:id="0"/>
     </w:p>
     <w:p>
       <w:pPr>
@@ -8445,8 +8447,6 @@
         </w:rPr>
         <w:t>часть 2</w:t>
       </w:r>
-      <w:bookmarkStart w:id="0" w:name="_GoBack"/>
-      <w:bookmarkEnd w:id="0"/>
     </w:p>
     <w:p>
       <w:pPr>
@@ -15421,7 +15421,7 @@
 </file>
 
 <file path=customXml/itemProps1.xml><?xml version="1.0" encoding="utf-8"?>
-<ds:datastoreItem xmlns:ds="http://schemas.openxmlformats.org/officeDocument/2006/customXml" ds:itemID="{62273177-3971-417B-9B14-BAA1A9FE68A3}">
+<ds:datastoreItem xmlns:ds="http://schemas.openxmlformats.org/officeDocument/2006/customXml" ds:itemID="{9DB90D6E-84C4-47B7-B021-8F17AA4720EA}">
   <ds:schemaRefs>
     <ds:schemaRef ds:uri="http://schemas.openxmlformats.org/officeDocument/2006/bibliography"/>
   </ds:schemaRefs>

</xml_diff>